<commit_message>
Updated MOUNTA designs as per feedback from Zack and JR
Mounts were breaking on install of carts and ACCU.  Width between rails
is larger than accounted for in design.  Made bottom clip slightly
thinner (4.5mm) and made sure all reliefs were large enough.
</commit_message>
<xml_diff>
--- a/MOUNTA.90/production files/MOUNTA.90 LASERCUT README.docx
+++ b/MOUNTA.90/production files/MOUNTA.90 LASERCUT README.docx
@@ -64,7 +64,15 @@
       </w:pPr>
       <w:r>
         <w:rPr/>
-        <w:t>File: MOUNTA.90_X40_P2_0.193WHITE_DELRIN.eps</w:t>
+        <w:t>File: MOUNTA.90_X4</w:t>
+      </w:r>
+      <w:r>
+        <w:rPr/>
+        <w:t>2</w:t>
+      </w:r>
+      <w:r>
+        <w:rPr/>
+        <w:t>_P2_0.193WHITE_DELRIN.eps</w:t>
       </w:r>
     </w:p>
     <w:p>
@@ -132,7 +140,9 @@
         </w:rPr>
       </w:pPr>
       <w:r>
-        <w:rPr/>
+        <w:rPr>
+          <w:rFonts w:eastAsia="Arial Unicode MS" w:cs="Arial Unicode MS"/>
+        </w:rPr>
       </w:r>
     </w:p>
     <w:p>
@@ -147,7 +157,13 @@
         <w:rPr>
           <w:rFonts w:eastAsia="Arial Unicode MS" w:cs="Arial Unicode MS"/>
         </w:rPr>
-        <w:t>Yield: 40</w:t>
+        <w:t>Yield: 4</w:t>
+      </w:r>
+      <w:r>
+        <w:rPr>
+          <w:rFonts w:eastAsia="Arial Unicode MS" w:cs="Arial Unicode MS"/>
+        </w:rPr>
+        <w:t>2</w:t>
       </w:r>
     </w:p>
     <w:sectPr>

</xml_diff>